<commit_message>
Update the Readme to reference files in Documents\TestData_FTICR
</commit_message>
<xml_diff>
--- a/Documents/UserManual.docx
+++ b/Documents/UserManual.docx
@@ -861,10 +861,10 @@
             <v:path o:extrusionok="f" gradientshapeok="t" o:connecttype="rect"/>
             <o:lock v:ext="edit" aspectratio="t"/>
           </v:shapetype>
-          <v:shape id="_x0000_i1025" type="#_x0000_t75" style="width:414.6pt;height:225pt" o:ole="">
+          <v:shape id="_x0000_i1025" type="#_x0000_t75" style="width:414.4pt;height:225pt" o:ole="">
             <v:imagedata r:id="rId8" o:title=""/>
           </v:shape>
-          <o:OLEObject Type="Embed" ProgID="Excel.Sheet.12" ShapeID="_x0000_i1025" DrawAspect="Content" ObjectID="_1740482825" r:id="rId9"/>
+          <o:OLEObject Type="Embed" ProgID="Excel.Sheet.12" ShapeID="_x0000_i1025" DrawAspect="Content" ObjectID="_1740556807" r:id="rId9"/>
         </w:object>
       </w:r>
     </w:p>
@@ -3163,7 +3163,18 @@
     </w:p>
     <w:p>
       <w:r>
-        <w:t>Program written by Andrey Liyu and Nikola Tolic for Department of Energy (PNNL, Richland, WA) 2015-2016</w:t>
+        <w:t xml:space="preserve">Program written by Andrey Liyu and Nikola </w:t>
+      </w:r>
+      <w:proofErr w:type="spellStart"/>
+      <w:r>
+        <w:t>Toli</w:t>
+      </w:r>
+      <w:r>
+        <w:t>ć</w:t>
+      </w:r>
+      <w:proofErr w:type="spellEnd"/>
+      <w:r>
+        <w:t xml:space="preserve"> for Department of Energy (PNNL, Richland, WA) 2015-2016</w:t>
       </w:r>
     </w:p>
     <w:p>
@@ -3666,8 +3677,19 @@
           <w:sz w:val="20"/>
           <w:szCs w:val="20"/>
         </w:rPr>
-        <w:t>Tolić</w:t>
-      </w:r>
+        <w:t>Toli</w:t>
+      </w:r>
+      <w:bookmarkStart w:id="0" w:name="_Hlk129944059"/>
+      <w:r>
+        <w:rPr>
+          <w:rFonts w:ascii="Arial" w:eastAsia="Times New Roman" w:hAnsi="Arial" w:cs="Arial"/>
+          <w:color w:val="222222"/>
+          <w:sz w:val="20"/>
+          <w:szCs w:val="20"/>
+        </w:rPr>
+        <w:t>ć</w:t>
+      </w:r>
+      <w:bookmarkEnd w:id="0"/>
       <w:proofErr w:type="spellEnd"/>
       <w:r>
         <w:rPr>

</xml_diff>

<commit_message>
Update the program name in the user manual
</commit_message>
<xml_diff>
--- a/Documents/UserManual.docx
+++ b/Documents/UserManual.docx
@@ -10,15 +10,13 @@
           <w:szCs w:val="36"/>
         </w:rPr>
       </w:pPr>
-      <w:proofErr w:type="spellStart"/>
       <w:r>
         <w:rPr>
           <w:sz w:val="36"/>
           <w:szCs w:val="36"/>
         </w:rPr>
-        <w:t>Formularity</w:t>
-      </w:r>
-      <w:proofErr w:type="spellEnd"/>
+        <w:t>Formultitude</w:t>
+      </w:r>
       <w:r>
         <w:rPr>
           <w:sz w:val="36"/>
@@ -196,13 +194,17 @@
       </w:r>
     </w:p>
     <w:p>
-      <w:proofErr w:type="spellStart"/>
-      <w:r>
-        <w:t>Formularity</w:t>
-      </w:r>
-      <w:proofErr w:type="spellEnd"/>
-      <w:r>
-        <w:t xml:space="preserve"> software is tool for assignment of small-weight molecular formula from list of peaks compiled from high-resolution mass spectra. Although software could be used with any list of peaks it is targeted to FT-ICR mass spectrometers with assumed mass precision of 1 ppm or better. </w:t>
+      <w:r>
+        <w:t>The Formultitude</w:t>
+      </w:r>
+      <w:r>
+        <w:t xml:space="preserve"> software is </w:t>
+      </w:r>
+      <w:r>
+        <w:t xml:space="preserve">a </w:t>
+      </w:r>
+      <w:r>
+        <w:t xml:space="preserve">tool for assignment of small-weight molecular formula from list of peaks compiled from high-resolution mass spectra. Although software could be used with any list of peaks it is targeted to FT-ICR mass spectrometers with assumed mass precision of 1 ppm or better. </w:t>
       </w:r>
       <w:r>
         <w:t>It consists of several independent functions used to accomplish various steps in data analysis; figure 1 shows softw</w:t>
@@ -219,11 +221,9 @@
       <w:r>
         <w:t xml:space="preserve"> input and calibration functions </w:t>
       </w:r>
-      <w:proofErr w:type="spellStart"/>
-      <w:r>
-        <w:t>Formularity</w:t>
-      </w:r>
-      <w:proofErr w:type="spellEnd"/>
+      <w:r>
+        <w:t>Formultitude</w:t>
+      </w:r>
       <w:r>
         <w:t xml:space="preserve"> bundles b</w:t>
       </w:r>
@@ -286,11 +286,9 @@
       </w:r>
     </w:p>
     <w:p>
-      <w:proofErr w:type="spellStart"/>
-      <w:r>
-        <w:t>Formularity</w:t>
-      </w:r>
-      <w:proofErr w:type="spellEnd"/>
+      <w:r>
+        <w:t>Formultitude</w:t>
+      </w:r>
       <w:r>
         <w:t xml:space="preserve"> input is one or more text files with list of peaks from mass spectra</w:t>
       </w:r>
@@ -300,11 +298,9 @@
       <w:r>
         <w:t xml:space="preserve"> </w:t>
       </w:r>
-      <w:proofErr w:type="spellStart"/>
-      <w:r>
-        <w:t>Formularity</w:t>
-      </w:r>
-      <w:proofErr w:type="spellEnd"/>
+      <w:r>
+        <w:t>Formultitude</w:t>
+      </w:r>
       <w:r>
         <w:t xml:space="preserve"> assigns peaks with</w:t>
       </w:r>
@@ -416,11 +412,9 @@
       <w:r>
         <w:t xml:space="preserve"> </w:t>
       </w:r>
-      <w:proofErr w:type="spellStart"/>
-      <w:r>
-        <w:t>Formularity</w:t>
-      </w:r>
-      <w:proofErr w:type="spellEnd"/>
+      <w:r>
+        <w:t>Formultitude</w:t>
+      </w:r>
       <w:r>
         <w:t xml:space="preserve"> loads with parameter files saved after the last run but could be also stored and re-loaded from file. Figure 2</w:t>
       </w:r>
@@ -430,11 +424,9 @@
       <w:r>
         <w:t xml:space="preserve"> shows </w:t>
       </w:r>
-      <w:proofErr w:type="spellStart"/>
-      <w:r>
-        <w:t>Formularity</w:t>
-      </w:r>
-      <w:proofErr w:type="spellEnd"/>
+      <w:r>
+        <w:t>Formultitude</w:t>
+      </w:r>
       <w:r>
         <w:t xml:space="preserve"> main screen with “CIA formula finding” tab active.</w:t>
       </w:r>
@@ -654,11 +646,9 @@
       <w:r>
         <w:t xml:space="preserve">tion function implemented in </w:t>
       </w:r>
-      <w:proofErr w:type="spellStart"/>
-      <w:r>
-        <w:t>Formularity</w:t>
-      </w:r>
-      <w:proofErr w:type="spellEnd"/>
+      <w:r>
+        <w:t>Formultitude</w:t>
+      </w:r>
       <w:r>
         <w:t xml:space="preserve"> is optional – if Regression parameter is set to “none” calibr</w:t>
       </w:r>
@@ -682,15 +672,7 @@
       </w:r>
       <w:r>
         <w:lastRenderedPageBreak/>
-        <w:t xml:space="preserve">(formatted as Bruker </w:t>
-      </w:r>
-      <w:proofErr w:type="spellStart"/>
-      <w:r>
-        <w:t>Daltonics</w:t>
-      </w:r>
-      <w:proofErr w:type="spellEnd"/>
-      <w:r>
-        <w:t xml:space="preserve">  “</w:t>
+        <w:t>(formatted as Bruker Daltonics  “</w:t>
       </w:r>
       <w:r>
         <w:t>.</w:t>
@@ -827,15 +809,7 @@
         <w:t xml:space="preserve"> (read only)</w:t>
       </w:r>
       <w:r>
-        <w:t xml:space="preserve"> – describes how Ionization, Adduct and Charge affects calculation of ions from neutral mass M. This affects both CIA and IPA functions but has no </w:t>
-      </w:r>
-      <w:proofErr w:type="spellStart"/>
-      <w:r>
-        <w:t>affects</w:t>
-      </w:r>
-      <w:proofErr w:type="spellEnd"/>
-      <w:r>
-        <w:t xml:space="preserve"> on calibration peaks which are assumed to be ion m/z values. Following table lists some of commonly used ion types</w:t>
+        <w:t xml:space="preserve"> – describes how Ionization, Adduct and Charge affects calculation of ions from neutral mass M. This affects both CIA and IPA functions but has no affects on calibration peaks which are assumed to be ion m/z values. Following table lists some of commonly used ion types</w:t>
       </w:r>
     </w:p>
     <w:p/>
@@ -861,10 +835,10 @@
             <v:path o:extrusionok="f" gradientshapeok="t" o:connecttype="rect"/>
             <o:lock v:ext="edit" aspectratio="t"/>
           </v:shapetype>
-          <v:shape id="_x0000_i1025" type="#_x0000_t75" style="width:414.4pt;height:225pt" o:ole="">
+          <v:shape id="_x0000_i1025" type="#_x0000_t75" style="width:414.5pt;height:225pt" o:ole="">
             <v:imagedata r:id="rId8" o:title=""/>
           </v:shape>
-          <o:OLEObject Type="Embed" ProgID="Excel.Sheet.12" ShapeID="_x0000_i1025" DrawAspect="Content" ObjectID="_1740556807" r:id="rId9"/>
+          <o:OLEObject Type="Embed" ProgID="Excel.Sheet.12" ShapeID="_x0000_i1025" DrawAspect="Content" ObjectID="_1772529296" r:id="rId9"/>
         </w:object>
       </w:r>
     </w:p>
@@ -872,23 +846,7 @@
     <w:p>
       <w:r>
         <w:lastRenderedPageBreak/>
-        <w:t>If database is compiled from ionic formula then adduct in search has to be always empty and ionization for positive mode “</w:t>
-      </w:r>
-      <w:proofErr w:type="spellStart"/>
-      <w:r>
-        <w:t>electron_detachment</w:t>
-      </w:r>
-      <w:proofErr w:type="spellEnd"/>
-      <w:r>
-        <w:t>” and for negative mode “</w:t>
-      </w:r>
-      <w:proofErr w:type="spellStart"/>
-      <w:r>
-        <w:t>electron_attachment</w:t>
-      </w:r>
-      <w:proofErr w:type="spellEnd"/>
-      <w:r>
-        <w:t>”.</w:t>
+        <w:t>If database is compiled from ionic formula then adduct in search has to be always empty and ionization for positive mode “electron_detachment” and for negative mode “electron_attachment”.</w:t>
       </w:r>
     </w:p>
     <w:p>
@@ -995,21 +953,7 @@
         <w:rPr>
           <w:b/>
         </w:rPr>
-        <w:t xml:space="preserve">Min rel. </w:t>
-      </w:r>
-      <w:proofErr w:type="spellStart"/>
-      <w:r>
-        <w:rPr>
-          <w:b/>
-        </w:rPr>
-        <w:t>abun</w:t>
-      </w:r>
-      <w:proofErr w:type="spellEnd"/>
-      <w:r>
-        <w:rPr>
-          <w:b/>
-        </w:rPr>
-        <w:t>.</w:t>
+        <w:t>Min rel. abun.</w:t>
       </w:r>
       <w:r>
         <w:t xml:space="preserve"> and </w:t>
@@ -1018,21 +962,7 @@
         <w:rPr>
           <w:b/>
         </w:rPr>
-        <w:t xml:space="preserve">Max rel. </w:t>
-      </w:r>
-      <w:proofErr w:type="spellStart"/>
-      <w:r>
-        <w:rPr>
-          <w:b/>
-        </w:rPr>
-        <w:t>abun</w:t>
-      </w:r>
-      <w:proofErr w:type="spellEnd"/>
-      <w:r>
-        <w:rPr>
-          <w:b/>
-        </w:rPr>
-        <w:t>.</w:t>
+        <w:t>Max rel. abun.</w:t>
       </w:r>
       <w:r>
         <w:t xml:space="preserve"> allow peak filter based on peak relative abundance</w:t>
@@ -1073,11 +1003,9 @@
       <w:r>
         <w:t xml:space="preserve">To allow custom databases and also to keep main database identical to the original, </w:t>
       </w:r>
-      <w:proofErr w:type="spellStart"/>
-      <w:r>
-        <w:t>Formularity</w:t>
-      </w:r>
-      <w:proofErr w:type="spellEnd"/>
+      <w:r>
+        <w:t>Formultitude</w:t>
+      </w:r>
       <w:r>
         <w:t xml:space="preserve"> software allows loading of multiple NOM databases which are merged in memory and searched simultaneously.  </w:t>
       </w:r>
@@ -1284,19 +1212,18 @@
           <w:sz w:val="20"/>
           <w:szCs w:val="20"/>
         </w:rPr>
-        <w:t xml:space="preserve">Kind &amp; </w:t>
-      </w:r>
-      <w:proofErr w:type="spellStart"/>
-      <w:r>
+        <w:t>Kind &amp; Fiehn[3] and are already enforced during compilation of CIA DB with exception of Integer DBE. Since it is possible to use CIA search with different databases these rules should be used carefully to avoid assignment of chemically impossible molecular formula. None of these filters affect IPA search or database.</w:t>
+      </w:r>
+    </w:p>
+    <w:p>
+      <w:pPr>
         <w:rPr>
           <w:rFonts w:ascii="Arial" w:eastAsia="Times New Roman" w:hAnsi="Arial" w:cs="Arial"/>
           <w:color w:val="222222"/>
           <w:sz w:val="20"/>
           <w:szCs w:val="20"/>
         </w:rPr>
-        <w:t>Fiehn</w:t>
-      </w:r>
-      <w:proofErr w:type="spellEnd"/>
+      </w:pPr>
       <w:r>
         <w:rPr>
           <w:rFonts w:ascii="Arial" w:eastAsia="Times New Roman" w:hAnsi="Arial" w:cs="Arial"/>
@@ -1304,18 +1231,37 @@
           <w:sz w:val="20"/>
           <w:szCs w:val="20"/>
         </w:rPr>
-        <w:t>[3] and are already enforced during compilation of CIA DB with exception of Integer DBE. Since it is possible to use CIA search with different databases these rules should be used carefully to avoid assignment of chemically impossible molecular formula. None of these filters affect IPA search or database.</w:t>
-      </w:r>
-    </w:p>
-    <w:p>
-      <w:pPr>
+        <w:t xml:space="preserve">Few named </w:t>
+      </w:r>
+      <w:r>
+        <w:rPr>
+          <w:rFonts w:ascii="Arial" w:eastAsia="Times New Roman" w:hAnsi="Arial" w:cs="Arial"/>
+          <w:b/>
+          <w:color w:val="222222"/>
+          <w:sz w:val="20"/>
+          <w:szCs w:val="20"/>
+        </w:rPr>
+        <w:t>Special filter</w:t>
+      </w:r>
+      <w:r>
         <w:rPr>
           <w:rFonts w:ascii="Arial" w:eastAsia="Times New Roman" w:hAnsi="Arial" w:cs="Arial"/>
           <w:color w:val="222222"/>
           <w:sz w:val="20"/>
           <w:szCs w:val="20"/>
         </w:rPr>
-      </w:pPr>
+        <w:t xml:space="preserve">s are provided as an examples how to write </w:t>
+      </w:r>
+      <w:r>
+        <w:rPr>
+          <w:rFonts w:ascii="Arial" w:eastAsia="Times New Roman" w:hAnsi="Arial" w:cs="Arial"/>
+          <w:b/>
+          <w:color w:val="222222"/>
+          <w:sz w:val="20"/>
+          <w:szCs w:val="20"/>
+        </w:rPr>
+        <w:t>User-defined filter</w:t>
+      </w:r>
       <w:r>
         <w:rPr>
           <w:rFonts w:ascii="Arial" w:eastAsia="Times New Roman" w:hAnsi="Arial" w:cs="Arial"/>
@@ -1323,17 +1269,7 @@
           <w:sz w:val="20"/>
           <w:szCs w:val="20"/>
         </w:rPr>
-        <w:t xml:space="preserve">Few named </w:t>
-      </w:r>
-      <w:r>
-        <w:rPr>
-          <w:rFonts w:ascii="Arial" w:eastAsia="Times New Roman" w:hAnsi="Arial" w:cs="Arial"/>
-          <w:b/>
-          <w:color w:val="222222"/>
-          <w:sz w:val="20"/>
-          <w:szCs w:val="20"/>
-        </w:rPr>
-        <w:t>Special filter</w:t>
+        <w:t>s allowing user to, based on experiment prior knowledge or any other reason, limits search space based on elemental composition</w:t>
       </w:r>
       <w:r>
         <w:rPr>
@@ -1342,34 +1278,6 @@
           <w:sz w:val="20"/>
           <w:szCs w:val="20"/>
         </w:rPr>
-        <w:t xml:space="preserve">s are provided as an examples how to write </w:t>
-      </w:r>
-      <w:r>
-        <w:rPr>
-          <w:rFonts w:ascii="Arial" w:eastAsia="Times New Roman" w:hAnsi="Arial" w:cs="Arial"/>
-          <w:b/>
-          <w:color w:val="222222"/>
-          <w:sz w:val="20"/>
-          <w:szCs w:val="20"/>
-        </w:rPr>
-        <w:t>User-defined filter</w:t>
-      </w:r>
-      <w:r>
-        <w:rPr>
-          <w:rFonts w:ascii="Arial" w:eastAsia="Times New Roman" w:hAnsi="Arial" w:cs="Arial"/>
-          <w:color w:val="222222"/>
-          <w:sz w:val="20"/>
-          <w:szCs w:val="20"/>
-        </w:rPr>
-        <w:t>s allowing user to, based on experiment prior knowledge or any other reason, limits search space based on elemental composition</w:t>
-      </w:r>
-      <w:r>
-        <w:rPr>
-          <w:rFonts w:ascii="Arial" w:eastAsia="Times New Roman" w:hAnsi="Arial" w:cs="Arial"/>
-          <w:color w:val="222222"/>
-          <w:sz w:val="20"/>
-          <w:szCs w:val="20"/>
-        </w:rPr>
         <w:t>. For example, heuristics for CIA search of dissolved carbohydrates sample would be to write “O&gt;0 AND O=H AND H=2C AND N+S+P=0” as user-defined filter since all inputs in CIA DB have C&gt;0.</w:t>
       </w:r>
       <w:r>
@@ -1454,15 +1362,7 @@
         <w:t>CIA search algorithm and database (CIA DB) are described in origi</w:t>
       </w:r>
       <w:r>
-        <w:t xml:space="preserve">nal manuscript and </w:t>
-      </w:r>
-      <w:proofErr w:type="spellStart"/>
-      <w:r>
-        <w:t>MatLab</w:t>
-      </w:r>
-      <w:proofErr w:type="spellEnd"/>
-      <w:r>
-        <w:t xml:space="preserve"> code [1, 2]</w:t>
+        <w:t>nal manuscript and MatLab code [1, 2]</w:t>
       </w:r>
       <w:r>
         <w:t xml:space="preserve"> so we lis</w:t>
@@ -1482,15 +1382,7 @@
         <w:t>m/z</w:t>
       </w:r>
       <w:r>
-        <w:t xml:space="preserve"> &gt; “DB mass limit” original </w:t>
-      </w:r>
-      <w:proofErr w:type="spellStart"/>
-      <w:r>
-        <w:t>MatLab</w:t>
-      </w:r>
-      <w:proofErr w:type="spellEnd"/>
-      <w:r>
-        <w:t xml:space="preserve"> code implemented as last level of ambiguous formula resolution usage of “latest found” acceptable formula; we changed this to acceptable formula with lowest mass error.</w:t>
+        <w:t xml:space="preserve"> &gt; “DB mass limit” original MatLab code implemented as last level of ambiguous formula resolution usage of “latest found” acceptable formula; we changed this to acceptable formula with lowest mass error.</w:t>
       </w:r>
     </w:p>
     <w:p>
@@ -1546,15 +1438,7 @@
         <w:t>IPA search is performed whenever IPA check box is selected; IPA database is targeted database of predicted isotopic peaks with structure. Example IPA database provided with the software could be used for search of chlorinated organic matter in drinking water</w:t>
       </w:r>
       <w:r>
-        <w:t xml:space="preserve">. To compile IPA database we use external tools like Mercury, Deuterium or </w:t>
-      </w:r>
-      <w:proofErr w:type="spellStart"/>
-      <w:r>
-        <w:t>ecipex</w:t>
-      </w:r>
-      <w:proofErr w:type="spellEnd"/>
-      <w:r>
-        <w:t xml:space="preserve"> </w:t>
+        <w:t xml:space="preserve">. To compile IPA database we use external tools like Mercury, Deuterium or ecipex </w:t>
       </w:r>
       <w:r>
         <w:t xml:space="preserve">and custom made scripts </w:t>
@@ -1911,15 +1795,7 @@
         <w:t xml:space="preserve">A </w:t>
       </w:r>
       <w:r>
-        <w:t>DB records using “</w:t>
-      </w:r>
-      <w:proofErr w:type="spellStart"/>
-      <w:r>
-        <w:t>mf_ind</w:t>
-      </w:r>
-      <w:proofErr w:type="spellEnd"/>
-      <w:r>
-        <w:t>” column from da</w:t>
+        <w:t>DB records using “mf_ind” column from da</w:t>
       </w:r>
       <w:r>
         <w:t>tabase as a key in peaks table.</w:t>
@@ -1940,12 +1816,10 @@
       <w:pPr>
         <w:spacing w:after="0" w:line="240" w:lineRule="auto"/>
       </w:pPr>
-      <w:proofErr w:type="spellStart"/>
       <w:r>
         <w:lastRenderedPageBreak/>
         <w:t>mf_ind</w:t>
       </w:r>
-      <w:proofErr w:type="spellEnd"/>
       <w:r>
         <w:tab/>
       </w:r>
@@ -1979,11 +1853,9 @@
       <w:pPr>
         <w:spacing w:after="0" w:line="240" w:lineRule="auto"/>
       </w:pPr>
-      <w:proofErr w:type="spellStart"/>
       <w:r>
         <w:t>ec</w:t>
       </w:r>
-      <w:proofErr w:type="spellEnd"/>
       <w:r>
         <w:tab/>
       </w:r>
@@ -2104,11 +1976,9 @@
       <w:pPr>
         <w:spacing w:after="0" w:line="240" w:lineRule="auto"/>
       </w:pPr>
-      <w:proofErr w:type="spellStart"/>
       <w:r>
         <w:t>search_m</w:t>
       </w:r>
-      <w:proofErr w:type="spellEnd"/>
       <w:r>
         <w:tab/>
       </w:r>
@@ -2122,11 +1992,9 @@
         <w:spacing w:after="0" w:line="240" w:lineRule="auto"/>
         <w:ind w:left="2160" w:hanging="2160"/>
       </w:pPr>
-      <w:proofErr w:type="spellStart"/>
       <w:r>
         <w:t>pa_mm_abs</w:t>
       </w:r>
-      <w:proofErr w:type="spellEnd"/>
       <w:r>
         <w:tab/>
         <w:t>- isotopic peaks presence/absence score weighted with 1 for major and 0.1 for minor peak</w:t>
@@ -2136,36 +2004,24 @@
       <w:pPr>
         <w:spacing w:after="0" w:line="240" w:lineRule="auto"/>
       </w:pPr>
-      <w:proofErr w:type="spellStart"/>
       <w:r>
         <w:t>pa_mm_max</w:t>
       </w:r>
-      <w:proofErr w:type="spellEnd"/>
-      <w:r>
-        <w:tab/>
-      </w:r>
-      <w:r>
-        <w:tab/>
-        <w:t xml:space="preserve">- maximum value for </w:t>
-      </w:r>
-      <w:proofErr w:type="spellStart"/>
-      <w:r>
-        <w:t>pa_mm</w:t>
-      </w:r>
-      <w:proofErr w:type="spellEnd"/>
-      <w:r>
-        <w:t xml:space="preserve"> score for molecular formula record</w:t>
+      <w:r>
+        <w:tab/>
+      </w:r>
+      <w:r>
+        <w:tab/>
+        <w:t>- maximum value for pa_mm score for molecular formula record</w:t>
       </w:r>
     </w:p>
     <w:p>
       <w:pPr>
         <w:spacing w:after="0" w:line="240" w:lineRule="auto"/>
       </w:pPr>
-      <w:proofErr w:type="spellStart"/>
       <w:r>
         <w:t>pa_mm_rel</w:t>
       </w:r>
-      <w:proofErr w:type="spellEnd"/>
       <w:r>
         <w:tab/>
       </w:r>
@@ -2173,48 +2029,23 @@
         <w:tab/>
         <w:t xml:space="preserve">- relative </w:t>
       </w:r>
-      <w:proofErr w:type="spellStart"/>
-      <w:r>
-        <w:t>pa_mm</w:t>
-      </w:r>
-      <w:proofErr w:type="spellEnd"/>
-      <w:r>
-        <w:t xml:space="preserve"> score; </w:t>
-      </w:r>
-      <w:proofErr w:type="spellStart"/>
-      <w:r>
-        <w:t>pa_mm_rel</w:t>
-      </w:r>
-      <w:proofErr w:type="spellEnd"/>
-      <w:r>
-        <w:t>=</w:t>
+      <w:r>
+        <w:t>pa_mm score; pa_mm_rel=</w:t>
       </w:r>
       <w:r>
         <w:t xml:space="preserve"> </w:t>
       </w:r>
-      <w:proofErr w:type="spellStart"/>
-      <w:r>
-        <w:t>pa_mm_abs</w:t>
-      </w:r>
-      <w:proofErr w:type="spellEnd"/>
-      <w:r>
-        <w:t>/</w:t>
-      </w:r>
-      <w:proofErr w:type="spellStart"/>
-      <w:r>
-        <w:t>pa_mm_max</w:t>
-      </w:r>
-      <w:proofErr w:type="spellEnd"/>
+      <w:r>
+        <w:t>pa_mm_abs/pa_mm_max</w:t>
+      </w:r>
     </w:p>
     <w:p>
       <w:pPr>
         <w:spacing w:after="0" w:line="240" w:lineRule="auto"/>
       </w:pPr>
-      <w:proofErr w:type="spellStart"/>
       <w:r>
         <w:t>major_count</w:t>
       </w:r>
-      <w:proofErr w:type="spellEnd"/>
       <w:r>
         <w:tab/>
       </w:r>
@@ -2228,11 +2059,9 @@
         <w:spacing w:after="0" w:line="240" w:lineRule="auto"/>
         <w:ind w:left="2160" w:hanging="2160"/>
       </w:pPr>
-      <w:proofErr w:type="spellStart"/>
       <w:r>
         <w:t>minor_count</w:t>
       </w:r>
-      <w:proofErr w:type="spellEnd"/>
       <w:r>
         <w:tab/>
         <w:t>- count of minor peaks of formula isotopic peaks (simulated isotopic distributions) matched with observed peaks</w:t>
@@ -2242,11 +2071,9 @@
       <w:pPr>
         <w:spacing w:after="0" w:line="240" w:lineRule="auto"/>
       </w:pPr>
-      <w:proofErr w:type="spellStart"/>
       <w:r>
         <w:t>major_multi_count</w:t>
       </w:r>
-      <w:proofErr w:type="spellEnd"/>
       <w:r>
         <w:tab/>
         <w:t>- reserved for future use</w:t>
@@ -2256,11 +2083,9 @@
       <w:pPr>
         <w:spacing w:after="0" w:line="240" w:lineRule="auto"/>
       </w:pPr>
-      <w:proofErr w:type="spellStart"/>
       <w:r>
         <w:t>minor_multi_count</w:t>
       </w:r>
-      <w:proofErr w:type="spellEnd"/>
       <w:r>
         <w:tab/>
         <w:t>- reserved for future use</w:t>
@@ -2302,11 +2127,9 @@
         <w:spacing w:after="0" w:line="240" w:lineRule="auto"/>
         <w:ind w:left="2160" w:hanging="2160"/>
       </w:pPr>
-      <w:proofErr w:type="spellStart"/>
       <w:r>
         <w:t>p_dinf</w:t>
       </w:r>
-      <w:proofErr w:type="spellEnd"/>
       <w:r>
         <w:tab/>
         <w:t>- d2 (infinity) distance between IPDB formula record and normalized record of observed peak intensity matched to formula peaks</w:t>
@@ -2317,11 +2140,9 @@
         <w:spacing w:after="0" w:line="240" w:lineRule="auto"/>
         <w:ind w:left="2160" w:hanging="2160"/>
       </w:pPr>
-      <w:proofErr w:type="spellStart"/>
       <w:r>
         <w:t>pa_sum_abs</w:t>
       </w:r>
-      <w:proofErr w:type="spellEnd"/>
       <w:r>
         <w:tab/>
         <w:t>- isotopic peaks presence/absence score weighted with isotopic peaks pseudo-probabilities</w:t>
@@ -2331,85 +2152,45 @@
       <w:pPr>
         <w:spacing w:after="0" w:line="240" w:lineRule="auto"/>
       </w:pPr>
-      <w:proofErr w:type="spellStart"/>
       <w:r>
         <w:t>pa_sum_max</w:t>
       </w:r>
-      <w:proofErr w:type="spellEnd"/>
-      <w:r>
-        <w:tab/>
-      </w:r>
-      <w:r>
-        <w:tab/>
-        <w:t xml:space="preserve">- maximum value of </w:t>
-      </w:r>
-      <w:proofErr w:type="spellStart"/>
-      <w:r>
-        <w:t>pa_sum</w:t>
-      </w:r>
-      <w:proofErr w:type="spellEnd"/>
-      <w:r>
-        <w:t xml:space="preserve"> for molecular formula</w:t>
+      <w:r>
+        <w:tab/>
+      </w:r>
+      <w:r>
+        <w:tab/>
+        <w:t>- maximum value of pa_sum for molecular formula</w:t>
       </w:r>
     </w:p>
     <w:p>
       <w:pPr>
         <w:spacing w:after="0" w:line="240" w:lineRule="auto"/>
       </w:pPr>
-      <w:proofErr w:type="spellStart"/>
       <w:r>
         <w:t>pa_sum_rel</w:t>
       </w:r>
-      <w:proofErr w:type="spellEnd"/>
-      <w:r>
-        <w:tab/>
-      </w:r>
-      <w:r>
-        <w:tab/>
-        <w:t xml:space="preserve">- relative </w:t>
-      </w:r>
-      <w:proofErr w:type="spellStart"/>
-      <w:r>
-        <w:t>pa_sum</w:t>
-      </w:r>
-      <w:proofErr w:type="spellEnd"/>
-      <w:r>
-        <w:t xml:space="preserve"> score; </w:t>
-      </w:r>
-      <w:proofErr w:type="spellStart"/>
-      <w:r>
-        <w:t>pa_sum_rel</w:t>
-      </w:r>
-      <w:proofErr w:type="spellEnd"/>
-      <w:r>
-        <w:t>=</w:t>
+      <w:r>
+        <w:tab/>
+      </w:r>
+      <w:r>
+        <w:tab/>
+        <w:t>- relative pa_sum score; pa_sum_rel=</w:t>
       </w:r>
       <w:r>
         <w:t xml:space="preserve"> </w:t>
       </w:r>
-      <w:proofErr w:type="spellStart"/>
-      <w:r>
-        <w:t>pa_sum_abs</w:t>
-      </w:r>
-      <w:proofErr w:type="spellEnd"/>
-      <w:r>
-        <w:t>/</w:t>
-      </w:r>
-      <w:proofErr w:type="spellStart"/>
-      <w:r>
-        <w:t>pa_sum_max</w:t>
-      </w:r>
-      <w:proofErr w:type="spellEnd"/>
+      <w:r>
+        <w:t>pa_sum_abs/pa_sum_max</w:t>
+      </w:r>
     </w:p>
     <w:p>
       <w:pPr>
         <w:spacing w:after="0" w:line="240" w:lineRule="auto"/>
       </w:pPr>
-      <w:proofErr w:type="spellStart"/>
       <w:r>
         <w:t>tmp_m_err_ppm</w:t>
       </w:r>
-      <w:proofErr w:type="spellEnd"/>
       <w:r>
         <w:tab/>
         <w:t>- relative mass error of the most probable isotopic peak</w:t>
@@ -2431,11 +2212,9 @@
       <w:pPr>
         <w:spacing w:after="0" w:line="240" w:lineRule="auto"/>
       </w:pPr>
-      <w:proofErr w:type="spellStart"/>
       <w:r>
         <w:t>ind</w:t>
       </w:r>
-      <w:proofErr w:type="spellEnd"/>
       <w:r>
         <w:tab/>
       </w:r>
@@ -2448,11 +2227,9 @@
       <w:pPr>
         <w:spacing w:after="0" w:line="240" w:lineRule="auto"/>
       </w:pPr>
-      <w:proofErr w:type="spellStart"/>
       <w:r>
         <w:t>mz</w:t>
       </w:r>
-      <w:proofErr w:type="spellEnd"/>
       <w:r>
         <w:tab/>
       </w:r>
@@ -2477,11 +2254,9 @@
       <w:pPr>
         <w:spacing w:after="0" w:line="240" w:lineRule="auto"/>
       </w:pPr>
-      <w:proofErr w:type="spellStart"/>
       <w:r>
         <w:t>sn</w:t>
       </w:r>
-      <w:proofErr w:type="spellEnd"/>
       <w:r>
         <w:tab/>
       </w:r>
@@ -2494,11 +2269,9 @@
       <w:pPr>
         <w:spacing w:after="0" w:line="240" w:lineRule="auto"/>
       </w:pPr>
-      <w:proofErr w:type="spellStart"/>
       <w:r>
         <w:t>rel_int</w:t>
       </w:r>
-      <w:proofErr w:type="spellEnd"/>
       <w:r>
         <w:tab/>
       </w:r>
@@ -2511,11 +2284,9 @@
       <w:pPr>
         <w:spacing w:after="0" w:line="240" w:lineRule="auto"/>
       </w:pPr>
-      <w:proofErr w:type="spellStart"/>
       <w:r>
         <w:t>mf_ind</w:t>
       </w:r>
-      <w:proofErr w:type="spellEnd"/>
       <w:r>
         <w:tab/>
       </w:r>
@@ -2558,11 +2329,9 @@
       <w:pPr>
         <w:spacing w:after="0" w:line="240" w:lineRule="auto"/>
       </w:pPr>
-      <w:proofErr w:type="spellStart"/>
       <w:r>
         <w:t>search_m</w:t>
       </w:r>
-      <w:proofErr w:type="spellEnd"/>
       <w:r>
         <w:tab/>
         <w:t xml:space="preserve">- charged mass </w:t>
@@ -2591,11 +2360,9 @@
         <w:spacing w:after="0" w:line="240" w:lineRule="auto"/>
         <w:ind w:left="1440" w:hanging="1440"/>
       </w:pPr>
-      <w:proofErr w:type="spellStart"/>
       <w:r>
         <w:t>major_ind</w:t>
       </w:r>
-      <w:proofErr w:type="spellEnd"/>
       <w:r>
         <w:tab/>
         <w:t>- major index of matching peak in IPDB formula record</w:t>
@@ -2608,11 +2375,9 @@
       <w:pPr>
         <w:spacing w:after="0" w:line="240" w:lineRule="auto"/>
       </w:pPr>
-      <w:proofErr w:type="spellStart"/>
       <w:r>
         <w:t>minor_ind</w:t>
       </w:r>
-      <w:proofErr w:type="spellEnd"/>
       <w:r>
         <w:tab/>
         <w:t>- minor index of matching peak in IPDB formula record; -1 if major peak</w:t>
@@ -2622,38 +2387,12 @@
       <w:pPr>
         <w:spacing w:after="0" w:line="240" w:lineRule="auto"/>
       </w:pPr>
-      <w:proofErr w:type="spellStart"/>
       <w:r>
         <w:t>err_ppm</w:t>
       </w:r>
-      <w:proofErr w:type="spellEnd"/>
-      <w:r>
-        <w:tab/>
-        <w:t>- relative mass measurement error calculated as (“</w:t>
-      </w:r>
-      <w:proofErr w:type="spellStart"/>
-      <w:r>
-        <w:t>mz</w:t>
-      </w:r>
-      <w:proofErr w:type="spellEnd"/>
-      <w:r>
-        <w:t>”-“</w:t>
-      </w:r>
-      <w:proofErr w:type="spellStart"/>
-      <w:r>
-        <w:t>search_m</w:t>
-      </w:r>
-      <w:proofErr w:type="spellEnd"/>
-      <w:r>
-        <w:t>”)/”</w:t>
-      </w:r>
-      <w:proofErr w:type="spellStart"/>
-      <w:r>
-        <w:t>search_m</w:t>
-      </w:r>
-      <w:proofErr w:type="spellEnd"/>
-      <w:r>
-        <w:t>”*1e6</w:t>
+      <w:r>
+        <w:tab/>
+        <w:t>- relative mass measurement error calculated as (“mz”-“search_m”)/”search_m”*1e6</w:t>
       </w:r>
     </w:p>
     <w:p/>
@@ -2674,11 +2413,9 @@
       <w:r>
         <w:t xml:space="preserve">Provided test calibration file illustrates structure of file; first line is comment, calibration peaks are listed as name, m/z, and optionally charge tabulation but only m/z value is used by </w:t>
       </w:r>
-      <w:proofErr w:type="spellStart"/>
-      <w:r>
-        <w:t>Formularity</w:t>
-      </w:r>
-      <w:proofErr w:type="spellEnd"/>
+      <w:r>
+        <w:t>Formultitude</w:t>
+      </w:r>
       <w:r>
         <w:t>. Provided file should successfully calibrate majority of negative mode ESI natural organic matter samples.</w:t>
       </w:r>
@@ -2741,11 +2478,9 @@
       <w:r>
         <w:t xml:space="preserve">CIA database is binary database containing monoisotopic mass and C, H, O, N, S, P elemental counts defining molecule. To avoid any confusion CIA database should always contain neutral (molecular) formula and monoisotopic mass. </w:t>
       </w:r>
-      <w:proofErr w:type="spellStart"/>
-      <w:r>
-        <w:t>Formularity</w:t>
-      </w:r>
-      <w:proofErr w:type="spellEnd"/>
+      <w:r>
+        <w:t>Formultitude</w:t>
+      </w:r>
       <w:r>
         <w:t xml:space="preserve"> is equipped with converter from tabulated to binary file allowing compilation of custom databases.</w:t>
       </w:r>
@@ -2761,11 +2496,9 @@
       <w:r>
         <w:t xml:space="preserve"> Those two columns could be used to trick </w:t>
       </w:r>
-      <w:proofErr w:type="spellStart"/>
-      <w:r>
-        <w:t>Formularity</w:t>
-      </w:r>
-      <w:proofErr w:type="spellEnd"/>
+      <w:r>
+        <w:t>Formultitude</w:t>
+      </w:r>
       <w:r>
         <w:t xml:space="preserve"> into processing formula with additional elements!</w:t>
       </w:r>
@@ -2829,11 +2562,9 @@
       <w:r>
         <w:t xml:space="preserve">CIA DB does not have to be sorted because </w:t>
       </w:r>
-      <w:proofErr w:type="spellStart"/>
-      <w:r>
-        <w:t>Formularity</w:t>
-      </w:r>
-      <w:proofErr w:type="spellEnd"/>
+      <w:r>
+        <w:t>Formultitude</w:t>
+      </w:r>
       <w:r>
         <w:t xml:space="preserve"> sorts all loaded databases together after loading.</w:t>
       </w:r>
@@ -2868,11 +2599,9 @@
       <w:r>
         <w:t xml:space="preserve">In the current </w:t>
       </w:r>
-      <w:proofErr w:type="spellStart"/>
-      <w:r>
-        <w:t>Formularity</w:t>
-      </w:r>
-      <w:proofErr w:type="spellEnd"/>
+      <w:r>
+        <w:t>Formultitude</w:t>
+      </w:r>
       <w:r>
         <w:t xml:space="preserve"> release</w:t>
       </w:r>
@@ -2941,35 +2670,7 @@
         <w:t xml:space="preserve"> peaks; the rest of the line could have information on the database source and is ignored by the software.</w:t>
       </w:r>
       <w:r>
-        <w:t xml:space="preserve"> Each line is fixed length record of predicted (simulated) peaks for molecular formula. Record fields (columns) are [</w:t>
-      </w:r>
-      <w:proofErr w:type="spellStart"/>
-      <w:r>
-        <w:t>ID:int</w:t>
-      </w:r>
-      <w:proofErr w:type="spellEnd"/>
-      <w:r>
-        <w:t>],[</w:t>
-      </w:r>
-      <w:proofErr w:type="spellStart"/>
-      <w:r>
-        <w:t>MF:text</w:t>
-      </w:r>
-      <w:proofErr w:type="spellEnd"/>
-      <w:r>
-        <w:t>],[</w:t>
-      </w:r>
-      <w:proofErr w:type="spellStart"/>
-      <w:r>
-        <w:t>name:text</w:t>
-      </w:r>
-      <w:proofErr w:type="spellEnd"/>
-      <w:r>
-        <w:t>],[</w:t>
-      </w:r>
-      <w:proofErr w:type="spellStart"/>
-      <w:r>
-        <w:t>M</w:t>
+        <w:t xml:space="preserve"> Each line is fixed length record of predicted (simulated) peaks for molecular formula. Record fields (columns) are [ID:int],[MF:text],[name:text],[M</w:t>
       </w:r>
       <w:r>
         <w:rPr>
@@ -2978,15 +2679,7 @@
         <w:t>i</w:t>
       </w:r>
       <w:r>
-        <w:t>m:double</w:t>
-      </w:r>
-      <w:proofErr w:type="spellEnd"/>
-      <w:r>
-        <w:t>][</w:t>
-      </w:r>
-      <w:proofErr w:type="spellStart"/>
-      <w:r>
-        <w:t>M</w:t>
+        <w:t>m:double][M</w:t>
       </w:r>
       <w:r>
         <w:rPr>
@@ -2995,11 +2688,7 @@
         <w:t>i</w:t>
       </w:r>
       <w:r>
-        <w:t>p:double</w:t>
-      </w:r>
-      <w:proofErr w:type="spellEnd"/>
-      <w:r>
-        <w:t>]</w:t>
+        <w:t>p:double]</w:t>
       </w:r>
       <w:r>
         <w:t>i=1,…,r,</w:t>
@@ -3008,11 +2697,7 @@
         <w:t xml:space="preserve"> </w:t>
       </w:r>
       <w:r>
-        <w:t>],[</w:t>
-      </w:r>
-      <w:proofErr w:type="spellStart"/>
-      <w:r>
-        <w:t>m</w:t>
+        <w:t>],[m</w:t>
       </w:r>
       <w:r>
         <w:rPr>
@@ -3021,15 +2706,7 @@
         <w:t>i,j</w:t>
       </w:r>
       <w:r>
-        <w:t>m:double</w:t>
-      </w:r>
-      <w:proofErr w:type="spellEnd"/>
-      <w:r>
-        <w:t>][</w:t>
-      </w:r>
-      <w:proofErr w:type="spellStart"/>
-      <w:r>
-        <w:t>m</w:t>
+        <w:t>m:double][m</w:t>
       </w:r>
       <w:r>
         <w:rPr>
@@ -3038,19 +2715,7 @@
         <w:t>i,j</w:t>
       </w:r>
       <w:r>
-        <w:t>p:double</w:t>
-      </w:r>
-      <w:proofErr w:type="spellEnd"/>
-      <w:r>
-        <w:t xml:space="preserve">]i=1,…,r; j=1,…,s. Database can be compiled using software like </w:t>
-      </w:r>
-      <w:proofErr w:type="spellStart"/>
-      <w:r>
-        <w:t>ecipex</w:t>
-      </w:r>
-      <w:proofErr w:type="spellEnd"/>
-      <w:r>
-        <w:t xml:space="preserve"> or Deuterium; please contact us if you need help compiling custom </w:t>
+        <w:t xml:space="preserve">p:double]i=1,…,r; j=1,…,s. Database can be compiled using software like ecipex or Deuterium; please contact us if you need help compiling custom </w:t>
       </w:r>
       <w:r>
         <w:t xml:space="preserve">IPA </w:t>
@@ -3074,13 +2739,8 @@
       </w:r>
     </w:p>
     <w:p>
-      <w:proofErr w:type="spellStart"/>
-      <w:r>
-        <w:t>Spectra</w:t>
-      </w:r>
-      <w:proofErr w:type="spellEnd"/>
-      <w:r>
-        <w:t xml:space="preserve"> diagnostics based on autocorrelation spectra.</w:t>
+      <w:r>
+        <w:t>Spectra diagnostics based on autocorrelation spectra.</w:t>
       </w:r>
     </w:p>
     <w:p>
@@ -3109,15 +2769,7 @@
     </w:p>
     <w:p>
       <w:r>
-        <w:t xml:space="preserve">This material was prepared as an account of work sponsored by an agency of the United States </w:t>
-      </w:r>
-      <w:proofErr w:type="spellStart"/>
-      <w:r>
-        <w:t>Government.Neither</w:t>
-      </w:r>
-      <w:proofErr w:type="spellEnd"/>
-      <w:r>
-        <w:t xml:space="preserve"> the United States Government nor the United States Department of Energy, nor the Contractor, nor any or their employees, nor any jurisdiction or organization that has cooperated in the development of these materials, makes any warranty, express or implied, or assumes any legal liability or responsibility for the accuracy, completeness, or usefulness or any information, apparatus, product, software, or process disclosed, or represents that its use would not infringe privately owned rights.</w:t>
+        <w:t>This material was prepared as an account of work sponsored by an agency of the United States Government.Neither the United States Government nor the United States Department of Energy, nor the Contractor, nor any or their employees, nor any jurisdiction or organization that has cooperated in the development of these materials, makes any warranty, express or implied, or assumes any legal liability or responsibility for the accuracy, completeness, or usefulness or any information, apparatus, product, software, or process disclosed, or represents that its use would not infringe privately owned rights.</w:t>
       </w:r>
       <w:r>
         <w:t xml:space="preserve"> </w:t>
@@ -3163,16 +2815,11 @@
     </w:p>
     <w:p>
       <w:r>
-        <w:t xml:space="preserve">Program written by Andrey Liyu and Nikola </w:t>
-      </w:r>
-      <w:proofErr w:type="spellStart"/>
-      <w:r>
-        <w:t>Toli</w:t>
+        <w:t>Program written by Andrey Liyu and Nikola Toli</w:t>
       </w:r>
       <w:r>
         <w:t>ć</w:t>
       </w:r>
-      <w:proofErr w:type="spellEnd"/>
       <w:r>
         <w:t xml:space="preserve"> for Department of Energy (PNNL, Richland, WA) 2015-2016</w:t>
       </w:r>
@@ -3232,39 +2879,7 @@
     </w:p>
     <w:p>
       <w:r>
-        <w:t xml:space="preserve">Original CIA code was developed as </w:t>
-      </w:r>
-      <w:proofErr w:type="spellStart"/>
-      <w:r>
-        <w:t>MatLab</w:t>
-      </w:r>
-      <w:proofErr w:type="spellEnd"/>
-      <w:r>
-        <w:t xml:space="preserve"> function in Woods Hole Oceanographic Institute by Elizabeth </w:t>
-      </w:r>
-      <w:proofErr w:type="spellStart"/>
-      <w:r>
-        <w:t>Kujawinski</w:t>
-      </w:r>
-      <w:proofErr w:type="spellEnd"/>
-      <w:r>
-        <w:t xml:space="preserve"> and Krista </w:t>
-      </w:r>
-      <w:proofErr w:type="spellStart"/>
-      <w:r>
-        <w:t>Longnecker</w:t>
-      </w:r>
-      <w:proofErr w:type="spellEnd"/>
-      <w:r>
-        <w:t xml:space="preserve">. We would like to thank Elizabeth and Krista for providing us with original </w:t>
-      </w:r>
-      <w:proofErr w:type="spellStart"/>
-      <w:r>
-        <w:t>MatLab</w:t>
-      </w:r>
-      <w:proofErr w:type="spellEnd"/>
-      <w:r>
-        <w:t xml:space="preserve"> code and helpful advices on code refactoring. T</w:t>
+        <w:t>Original CIA code was developed as MatLab function in Woods Hole Oceanographic Institute by Elizabeth Kujawinski and Krista Longnecker. We would like to thank Elizabeth and Krista for providing us with original MatLab code and helpful advices on code refactoring. T</w:t>
       </w:r>
       <w:r>
         <w:t>he research was performed using EMSL, a DOE Office of Science User Facility sponsored by the Office of Biological and Environmental Research and located at Pacific Northwest National Laboratory.</w:t>
@@ -3298,7 +2913,6 @@
           <w:szCs w:val="20"/>
         </w:rPr>
       </w:pPr>
-      <w:proofErr w:type="spellStart"/>
       <w:r>
         <w:rPr>
           <w:rFonts w:ascii="Arial" w:eastAsia="Times New Roman" w:hAnsi="Arial" w:cs="Arial"/>
@@ -3306,37 +2920,7 @@
           <w:sz w:val="20"/>
           <w:szCs w:val="20"/>
         </w:rPr>
-        <w:t>Kujawinski</w:t>
-      </w:r>
-      <w:proofErr w:type="spellEnd"/>
-      <w:r>
-        <w:rPr>
-          <w:rFonts w:ascii="Arial" w:eastAsia="Times New Roman" w:hAnsi="Arial" w:cs="Arial"/>
-          <w:color w:val="222222"/>
-          <w:sz w:val="20"/>
-          <w:szCs w:val="20"/>
-        </w:rPr>
-        <w:t xml:space="preserve">, E. B., &amp; </w:t>
-      </w:r>
-      <w:proofErr w:type="spellStart"/>
-      <w:r>
-        <w:rPr>
-          <w:rFonts w:ascii="Arial" w:eastAsia="Times New Roman" w:hAnsi="Arial" w:cs="Arial"/>
-          <w:color w:val="222222"/>
-          <w:sz w:val="20"/>
-          <w:szCs w:val="20"/>
-        </w:rPr>
-        <w:t>Behn</w:t>
-      </w:r>
-      <w:proofErr w:type="spellEnd"/>
-      <w:r>
-        <w:rPr>
-          <w:rFonts w:ascii="Arial" w:eastAsia="Times New Roman" w:hAnsi="Arial" w:cs="Arial"/>
-          <w:color w:val="222222"/>
-          <w:sz w:val="20"/>
-          <w:szCs w:val="20"/>
-        </w:rPr>
-        <w:t>, M. D. (2006). Automated analysis of electrospray ionization Fourier transform ion cyclotron resonance mass spectra of natural organic matter.</w:t>
+        <w:t>Kujawinski, E. B., &amp; Behn, M. D. (2006). Automated analysis of electrospray ionization Fourier transform ion cyclotron resonance mass spectra of natural organic matter.</w:t>
       </w:r>
       <w:r>
         <w:rPr>
@@ -3421,7 +3005,6 @@
           <w:szCs w:val="20"/>
         </w:rPr>
       </w:pPr>
-      <w:proofErr w:type="spellStart"/>
       <w:r>
         <w:rPr>
           <w:rFonts w:ascii="Arial" w:eastAsia="Times New Roman" w:hAnsi="Arial" w:cs="Arial"/>
@@ -3429,79 +3012,8 @@
           <w:sz w:val="20"/>
           <w:szCs w:val="20"/>
         </w:rPr>
-        <w:t>Kujawinski</w:t>
-      </w:r>
-      <w:proofErr w:type="spellEnd"/>
-      <w:r>
-        <w:rPr>
-          <w:rFonts w:ascii="Arial" w:eastAsia="Times New Roman" w:hAnsi="Arial" w:cs="Arial"/>
-          <w:color w:val="222222"/>
-          <w:sz w:val="20"/>
-          <w:szCs w:val="20"/>
-        </w:rPr>
-        <w:t xml:space="preserve">, E. B., </w:t>
-      </w:r>
-      <w:proofErr w:type="spellStart"/>
-      <w:r>
-        <w:rPr>
-          <w:rFonts w:ascii="Arial" w:eastAsia="Times New Roman" w:hAnsi="Arial" w:cs="Arial"/>
-          <w:color w:val="222222"/>
-          <w:sz w:val="20"/>
-          <w:szCs w:val="20"/>
-        </w:rPr>
-        <w:t>Longnecker</w:t>
-      </w:r>
-      <w:proofErr w:type="spellEnd"/>
-      <w:r>
-        <w:rPr>
-          <w:rFonts w:ascii="Arial" w:eastAsia="Times New Roman" w:hAnsi="Arial" w:cs="Arial"/>
-          <w:color w:val="222222"/>
-          <w:sz w:val="20"/>
-          <w:szCs w:val="20"/>
-        </w:rPr>
-        <w:t xml:space="preserve">, K., Blough, N. V., Del Vecchio, R., Finlay, L., </w:t>
-      </w:r>
-      <w:proofErr w:type="spellStart"/>
-      <w:r>
-        <w:rPr>
-          <w:rFonts w:ascii="Arial" w:eastAsia="Times New Roman" w:hAnsi="Arial" w:cs="Arial"/>
-          <w:color w:val="222222"/>
-          <w:sz w:val="20"/>
-          <w:szCs w:val="20"/>
-        </w:rPr>
-        <w:t>Kitner</w:t>
-      </w:r>
-      <w:proofErr w:type="spellEnd"/>
-      <w:r>
-        <w:rPr>
-          <w:rFonts w:ascii="Arial" w:eastAsia="Times New Roman" w:hAnsi="Arial" w:cs="Arial"/>
-          <w:color w:val="222222"/>
-          <w:sz w:val="20"/>
-          <w:szCs w:val="20"/>
-        </w:rPr>
-        <w:t xml:space="preserve">, J. B., &amp; </w:t>
-      </w:r>
-      <w:proofErr w:type="spellStart"/>
-      <w:r>
-        <w:rPr>
-          <w:rFonts w:ascii="Arial" w:eastAsia="Times New Roman" w:hAnsi="Arial" w:cs="Arial"/>
-          <w:color w:val="222222"/>
-          <w:sz w:val="20"/>
-          <w:szCs w:val="20"/>
-        </w:rPr>
-        <w:t>Giovannoni</w:t>
-      </w:r>
-      <w:proofErr w:type="spellEnd"/>
-      <w:r>
-        <w:rPr>
-          <w:rFonts w:ascii="Arial" w:eastAsia="Times New Roman" w:hAnsi="Arial" w:cs="Arial"/>
-          <w:color w:val="222222"/>
-          <w:sz w:val="20"/>
-          <w:szCs w:val="20"/>
-        </w:rPr>
-        <w:t xml:space="preserve">, S. J. (2009). Identification of possible source markers in marine dissolved organic matter using ultrahigh resolution mass spectrometry. </w:t>
-      </w:r>
-      <w:proofErr w:type="spellStart"/>
+        <w:t xml:space="preserve">Kujawinski, E. B., Longnecker, K., Blough, N. V., Del Vecchio, R., Finlay, L., Kitner, J. B., &amp; Giovannoni, S. J. (2009). Identification of possible source markers in marine dissolved organic matter using ultrahigh resolution mass spectrometry. </w:t>
+      </w:r>
       <w:r>
         <w:rPr>
           <w:rFonts w:ascii="Arial" w:eastAsia="Times New Roman" w:hAnsi="Arial" w:cs="Arial"/>
@@ -3511,9 +3023,17 @@
           <w:sz w:val="20"/>
           <w:szCs w:val="20"/>
         </w:rPr>
-        <w:t>Geochimica</w:t>
-      </w:r>
-      <w:proofErr w:type="spellEnd"/>
+        <w:t>Geochimica et Cosmochimica Acta</w:t>
+      </w:r>
+      <w:r>
+        <w:rPr>
+          <w:rFonts w:ascii="Arial" w:eastAsia="Times New Roman" w:hAnsi="Arial" w:cs="Arial"/>
+          <w:color w:val="222222"/>
+          <w:sz w:val="20"/>
+          <w:szCs w:val="20"/>
+        </w:rPr>
+        <w:t xml:space="preserve">, </w:t>
+      </w:r>
       <w:r>
         <w:rPr>
           <w:rFonts w:ascii="Arial" w:eastAsia="Times New Roman" w:hAnsi="Arial" w:cs="Arial"/>
@@ -3523,50 +3043,6 @@
           <w:sz w:val="20"/>
           <w:szCs w:val="20"/>
         </w:rPr>
-        <w:t xml:space="preserve"> et </w:t>
-      </w:r>
-      <w:proofErr w:type="spellStart"/>
-      <w:r>
-        <w:rPr>
-          <w:rFonts w:ascii="Arial" w:eastAsia="Times New Roman" w:hAnsi="Arial" w:cs="Arial"/>
-          <w:i/>
-          <w:iCs/>
-          <w:color w:val="222222"/>
-          <w:sz w:val="20"/>
-          <w:szCs w:val="20"/>
-        </w:rPr>
-        <w:t>Cosmochimica</w:t>
-      </w:r>
-      <w:proofErr w:type="spellEnd"/>
-      <w:r>
-        <w:rPr>
-          <w:rFonts w:ascii="Arial" w:eastAsia="Times New Roman" w:hAnsi="Arial" w:cs="Arial"/>
-          <w:i/>
-          <w:iCs/>
-          <w:color w:val="222222"/>
-          <w:sz w:val="20"/>
-          <w:szCs w:val="20"/>
-        </w:rPr>
-        <w:t xml:space="preserve"> Acta</w:t>
-      </w:r>
-      <w:r>
-        <w:rPr>
-          <w:rFonts w:ascii="Arial" w:eastAsia="Times New Roman" w:hAnsi="Arial" w:cs="Arial"/>
-          <w:color w:val="222222"/>
-          <w:sz w:val="20"/>
-          <w:szCs w:val="20"/>
-        </w:rPr>
-        <w:t xml:space="preserve">, </w:t>
-      </w:r>
-      <w:r>
-        <w:rPr>
-          <w:rFonts w:ascii="Arial" w:eastAsia="Times New Roman" w:hAnsi="Arial" w:cs="Arial"/>
-          <w:i/>
-          <w:iCs/>
-          <w:color w:val="222222"/>
-          <w:sz w:val="20"/>
-          <w:szCs w:val="20"/>
-        </w:rPr>
         <w:t>73</w:t>
       </w:r>
       <w:r>
@@ -3602,27 +3078,7 @@
           <w:szCs w:val="20"/>
         </w:rPr>
         <w:lastRenderedPageBreak/>
-        <w:t xml:space="preserve">Kind, T., &amp; </w:t>
-      </w:r>
-      <w:proofErr w:type="spellStart"/>
-      <w:r>
-        <w:rPr>
-          <w:rFonts w:ascii="Arial" w:eastAsia="Times New Roman" w:hAnsi="Arial" w:cs="Arial"/>
-          <w:color w:val="222222"/>
-          <w:sz w:val="20"/>
-          <w:szCs w:val="20"/>
-        </w:rPr>
-        <w:t>Fiehn</w:t>
-      </w:r>
-      <w:proofErr w:type="spellEnd"/>
-      <w:r>
-        <w:rPr>
-          <w:rFonts w:ascii="Arial" w:eastAsia="Times New Roman" w:hAnsi="Arial" w:cs="Arial"/>
-          <w:color w:val="222222"/>
-          <w:sz w:val="20"/>
-          <w:szCs w:val="20"/>
-        </w:rPr>
-        <w:t>, O. (2007). Seven golden rules for heuristic filtering of molecular formulas obtained by accurate mass spectrometry. BMC bioinformatics, 8(1), 1.</w:t>
+        <w:t>Kind, T., &amp; Fiehn, O. (2007). Seven golden rules for heuristic filtering of molecular formulas obtained by accurate mass spectrometry. BMC bioinformatics, 8(1), 1.</w:t>
       </w:r>
     </w:p>
     <w:p>
@@ -3640,7 +3096,6 @@
           <w:szCs w:val="20"/>
         </w:rPr>
       </w:pPr>
-      <w:proofErr w:type="spellStart"/>
       <w:r>
         <w:rPr>
           <w:rFonts w:ascii="Arial" w:eastAsia="Times New Roman" w:hAnsi="Arial" w:cs="Arial"/>
@@ -3650,7 +3105,6 @@
         </w:rPr>
         <w:t>Formularity</w:t>
       </w:r>
-      <w:proofErr w:type="spellEnd"/>
       <w:r>
         <w:rPr>
           <w:rFonts w:ascii="Arial" w:eastAsia="Times New Roman" w:hAnsi="Arial" w:cs="Arial"/>
@@ -3667,9 +3121,9 @@
           <w:sz w:val="20"/>
           <w:szCs w:val="20"/>
         </w:rPr>
-        <w:t xml:space="preserve"> Nikola </w:t>
-      </w:r>
-      <w:proofErr w:type="spellStart"/>
+        <w:t xml:space="preserve"> Nikola Toli</w:t>
+      </w:r>
+      <w:bookmarkStart w:id="0" w:name="_Hlk129944059"/>
       <w:r>
         <w:rPr>
           <w:rFonts w:ascii="Arial" w:eastAsia="Times New Roman" w:hAnsi="Arial" w:cs="Arial"/>
@@ -3677,9 +3131,9 @@
           <w:sz w:val="20"/>
           <w:szCs w:val="20"/>
         </w:rPr>
-        <w:t>Toli</w:t>
-      </w:r>
-      <w:bookmarkStart w:id="0" w:name="_Hlk129944059"/>
+        <w:t>ć</w:t>
+      </w:r>
+      <w:bookmarkEnd w:id="0"/>
       <w:r>
         <w:rPr>
           <w:rFonts w:ascii="Arial" w:eastAsia="Times New Roman" w:hAnsi="Arial" w:cs="Arial"/>
@@ -3687,10 +3141,8 @@
           <w:sz w:val="20"/>
           <w:szCs w:val="20"/>
         </w:rPr>
-        <w:t>ć</w:t>
-      </w:r>
-      <w:bookmarkEnd w:id="0"/>
-      <w:proofErr w:type="spellEnd"/>
+        <w:t>, Yina Liu, Andrey Liyu, Yufeng Shen, Malak M. Tfaily</w:t>
+      </w:r>
       <w:r>
         <w:rPr>
           <w:rFonts w:ascii="Arial" w:eastAsia="Times New Roman" w:hAnsi="Arial" w:cs="Arial"/>
@@ -3698,7 +3150,7 @@
           <w:sz w:val="20"/>
           <w:szCs w:val="20"/>
         </w:rPr>
-        <w:t>, Yina Liu, Andrey Liyu, Yufeng Shen, Malak M. Tfaily</w:t>
+        <w:t>, Elizabeth B.</w:t>
       </w:r>
       <w:r>
         <w:rPr>
@@ -3707,7 +3159,7 @@
           <w:sz w:val="20"/>
           <w:szCs w:val="20"/>
         </w:rPr>
-        <w:t>, Elizabeth B.</w:t>
+        <w:t xml:space="preserve"> Kujawinski, Krista Longnecker</w:t>
       </w:r>
       <w:r>
         <w:rPr>
@@ -3716,9 +3168,8 @@
           <w:sz w:val="20"/>
           <w:szCs w:val="20"/>
         </w:rPr>
-        <w:t xml:space="preserve"> </w:t>
-      </w:r>
-      <w:proofErr w:type="spellStart"/>
+        <w:t xml:space="preserve">, </w:t>
+      </w:r>
       <w:r>
         <w:rPr>
           <w:rFonts w:ascii="Arial" w:eastAsia="Times New Roman" w:hAnsi="Arial" w:cs="Arial"/>
@@ -3726,66 +3177,7 @@
           <w:sz w:val="20"/>
           <w:szCs w:val="20"/>
         </w:rPr>
-        <w:t>Kujawinski</w:t>
-      </w:r>
-      <w:proofErr w:type="spellEnd"/>
-      <w:r>
-        <w:rPr>
-          <w:rFonts w:ascii="Arial" w:eastAsia="Times New Roman" w:hAnsi="Arial" w:cs="Arial"/>
-          <w:color w:val="222222"/>
-          <w:sz w:val="20"/>
-          <w:szCs w:val="20"/>
-        </w:rPr>
-        <w:t xml:space="preserve">, Krista </w:t>
-      </w:r>
-      <w:proofErr w:type="spellStart"/>
-      <w:r>
-        <w:rPr>
-          <w:rFonts w:ascii="Arial" w:eastAsia="Times New Roman" w:hAnsi="Arial" w:cs="Arial"/>
-          <w:color w:val="222222"/>
-          <w:sz w:val="20"/>
-          <w:szCs w:val="20"/>
-        </w:rPr>
-        <w:t>Longnecker</w:t>
-      </w:r>
-      <w:proofErr w:type="spellEnd"/>
-      <w:r>
-        <w:rPr>
-          <w:rFonts w:ascii="Arial" w:eastAsia="Times New Roman" w:hAnsi="Arial" w:cs="Arial"/>
-          <w:color w:val="222222"/>
-          <w:sz w:val="20"/>
-          <w:szCs w:val="20"/>
-        </w:rPr>
-        <w:t xml:space="preserve">, </w:t>
-      </w:r>
-      <w:r>
-        <w:rPr>
-          <w:rFonts w:ascii="Arial" w:eastAsia="Times New Roman" w:hAnsi="Arial" w:cs="Arial"/>
-          <w:color w:val="222222"/>
-          <w:sz w:val="20"/>
-          <w:szCs w:val="20"/>
-        </w:rPr>
-        <w:t xml:space="preserve">Li-Jung </w:t>
-      </w:r>
-      <w:proofErr w:type="spellStart"/>
-      <w:r>
-        <w:rPr>
-          <w:rFonts w:ascii="Arial" w:eastAsia="Times New Roman" w:hAnsi="Arial" w:cs="Arial"/>
-          <w:color w:val="222222"/>
-          <w:sz w:val="20"/>
-          <w:szCs w:val="20"/>
-        </w:rPr>
-        <w:t>Kuo</w:t>
-      </w:r>
-      <w:proofErr w:type="spellEnd"/>
-      <w:r>
-        <w:rPr>
-          <w:rFonts w:ascii="Arial" w:eastAsia="Times New Roman" w:hAnsi="Arial" w:cs="Arial"/>
-          <w:color w:val="222222"/>
-          <w:sz w:val="20"/>
-          <w:szCs w:val="20"/>
-        </w:rPr>
-        <w:t>, Errol W. Robinson, Nancy J. Hess</w:t>
+        <w:t>Li-Jung Kuo, Errol W. Robinson, Nancy J. Hess</w:t>
       </w:r>
       <w:r>
         <w:rPr>

</xml_diff>